<commit_message>
finished ucd design and update demand
</commit_message>
<xml_diff>
--- a/demand/demand_description.docx
+++ b/demand/demand_description.docx
@@ -30,7 +30,7 @@
         <w:spacing w:line="360" w:lineRule="auto"/>
         <w:jc w:val="right"/>
         <w:rPr>
-          <w:rFonts w:ascii="宋体" w:eastAsia="宋体" w:hAnsi="宋体" w:hint="eastAsia"/>
+          <w:rFonts w:ascii="宋体" w:eastAsia="宋体" w:hAnsi="宋体"/>
           <w:b/>
           <w:bCs/>
           <w:sz w:val="24"/>
@@ -85,7 +85,7 @@
         <w:spacing w:line="360" w:lineRule="auto"/>
         <w:ind w:firstLineChars="200" w:firstLine="440"/>
         <w:rPr>
-          <w:rFonts w:ascii="宋体" w:eastAsia="宋体" w:hAnsi="宋体" w:hint="eastAsia"/>
+          <w:rFonts w:ascii="宋体" w:eastAsia="宋体" w:hAnsi="宋体"/>
           <w:sz w:val="22"/>
           <w:szCs w:val="24"/>
         </w:rPr>
@@ -815,7 +815,7 @@
         <w:spacing w:line="360" w:lineRule="auto"/>
         <w:ind w:firstLineChars="200" w:firstLine="440"/>
         <w:rPr>
-          <w:rFonts w:ascii="宋体" w:eastAsia="宋体" w:hAnsi="宋体" w:hint="eastAsia"/>
+          <w:rFonts w:ascii="宋体" w:eastAsia="宋体" w:hAnsi="宋体"/>
           <w:sz w:val="22"/>
           <w:szCs w:val="24"/>
         </w:rPr>
@@ -928,6 +928,76 @@
           <w:sz w:val="22"/>
           <w:szCs w:val="24"/>
         </w:rPr>
+        <w:t>游戏关卡通关指示列表页面</w:t>
+      </w:r>
+      <w:r>
+        <w:rPr>
+          <w:rFonts w:ascii="宋体" w:eastAsia="宋体" w:hAnsi="宋体" w:hint="eastAsia"/>
+          <w:sz w:val="22"/>
+          <w:szCs w:val="24"/>
+        </w:rPr>
+        <w:t>：显示当前未读的通关指示列表</w:t>
+      </w:r>
+    </w:p>
+    <w:p>
+      <w:pPr>
+        <w:spacing w:line="360" w:lineRule="auto"/>
+        <w:ind w:firstLineChars="200" w:firstLine="440"/>
+        <w:rPr>
+          <w:rFonts w:ascii="宋体" w:eastAsia="宋体" w:hAnsi="宋体"/>
+          <w:sz w:val="22"/>
+          <w:szCs w:val="24"/>
+        </w:rPr>
+      </w:pPr>
+      <w:r>
+        <w:rPr>
+          <w:rFonts w:ascii="宋体" w:eastAsia="宋体" w:hAnsi="宋体"/>
+          <w:sz w:val="22"/>
+          <w:szCs w:val="24"/>
+        </w:rPr>
+        <w:t>5</w:t>
+      </w:r>
+      <w:r>
+        <w:rPr>
+          <w:rFonts w:ascii="宋体" w:eastAsia="宋体" w:hAnsi="宋体" w:hint="eastAsia"/>
+          <w:sz w:val="22"/>
+          <w:szCs w:val="24"/>
+        </w:rPr>
+        <w:t>.已读游戏关卡通关指示列表页面：显示当前已读的通关指示列表</w:t>
+      </w:r>
+    </w:p>
+    <w:p>
+      <w:pPr>
+        <w:spacing w:line="360" w:lineRule="auto"/>
+        <w:ind w:firstLineChars="200" w:firstLine="440"/>
+        <w:rPr>
+          <w:rFonts w:ascii="宋体" w:eastAsia="宋体" w:hAnsi="宋体"/>
+          <w:sz w:val="22"/>
+          <w:szCs w:val="24"/>
+        </w:rPr>
+      </w:pPr>
+      <w:r>
+        <w:rPr>
+          <w:rFonts w:ascii="宋体" w:eastAsia="宋体" w:hAnsi="宋体"/>
+          <w:sz w:val="22"/>
+          <w:szCs w:val="24"/>
+        </w:rPr>
+        <w:t>6</w:t>
+      </w:r>
+      <w:r>
+        <w:rPr>
+          <w:rFonts w:ascii="宋体" w:eastAsia="宋体" w:hAnsi="宋体"/>
+          <w:sz w:val="22"/>
+          <w:szCs w:val="24"/>
+        </w:rPr>
+        <w:t>.</w:t>
+      </w:r>
+      <w:r>
+        <w:rPr>
+          <w:rFonts w:ascii="宋体" w:eastAsia="宋体" w:hAnsi="宋体" w:hint="eastAsia"/>
+          <w:sz w:val="22"/>
+          <w:szCs w:val="24"/>
+        </w:rPr>
         <w:t>游戏关卡通关指示</w:t>
       </w:r>
       <w:r>
@@ -936,15 +1006,31 @@
           <w:sz w:val="22"/>
           <w:szCs w:val="24"/>
         </w:rPr>
-        <w:t>列表页面</w:t>
-      </w:r>
-      <w:r>
-        <w:rPr>
-          <w:rFonts w:ascii="宋体" w:eastAsia="宋体" w:hAnsi="宋体" w:hint="eastAsia"/>
-          <w:sz w:val="22"/>
-          <w:szCs w:val="24"/>
-        </w:rPr>
-        <w:t>：显示当前未读的通关指示列表</w:t>
+        <w:t>展示</w:t>
+      </w:r>
+      <w:r>
+        <w:rPr>
+          <w:rFonts w:ascii="宋体" w:eastAsia="宋体" w:hAnsi="宋体" w:hint="eastAsia"/>
+          <w:sz w:val="22"/>
+          <w:szCs w:val="24"/>
+        </w:rPr>
+        <w:t>页面</w:t>
+      </w:r>
+      <w:r>
+        <w:rPr>
+          <w:rFonts w:ascii="宋体" w:eastAsia="宋体" w:hAnsi="宋体" w:hint="eastAsia"/>
+          <w:sz w:val="22"/>
+          <w:szCs w:val="24"/>
+        </w:rPr>
+        <w:t>：显示当前通关指示内容</w:t>
+      </w:r>
+      <w:r>
+        <w:rPr>
+          <w:rFonts w:ascii="宋体" w:eastAsia="宋体" w:hAnsi="宋体" w:hint="eastAsia"/>
+          <w:sz w:val="22"/>
+          <w:szCs w:val="24"/>
+        </w:rPr>
+        <w:t>，包括已读和未读，已读可继续读，未读的点击后即成已读</w:t>
       </w:r>
     </w:p>
     <w:p>
@@ -952,22 +1038,22 @@
         <w:spacing w:line="360" w:lineRule="auto"/>
         <w:ind w:firstLineChars="200" w:firstLine="440"/>
         <w:rPr>
-          <w:rFonts w:ascii="宋体" w:eastAsia="宋体" w:hAnsi="宋体" w:hint="eastAsia"/>
-          <w:sz w:val="22"/>
-          <w:szCs w:val="24"/>
-        </w:rPr>
-      </w:pPr>
-      <w:r>
-        <w:rPr>
-          <w:rFonts w:ascii="宋体" w:eastAsia="宋体" w:hAnsi="宋体"/>
-          <w:sz w:val="22"/>
-          <w:szCs w:val="24"/>
-        </w:rPr>
-        <w:t>5</w:t>
-      </w:r>
-      <w:r>
-        <w:rPr>
-          <w:rFonts w:ascii="宋体" w:eastAsia="宋体" w:hAnsi="宋体" w:hint="eastAsia"/>
+          <w:rFonts w:ascii="宋体" w:eastAsia="宋体" w:hAnsi="宋体"/>
+          <w:sz w:val="22"/>
+          <w:szCs w:val="24"/>
+        </w:rPr>
+      </w:pPr>
+      <w:r>
+        <w:rPr>
+          <w:rFonts w:ascii="宋体" w:eastAsia="宋体" w:hAnsi="宋体"/>
+          <w:sz w:val="22"/>
+          <w:szCs w:val="24"/>
+        </w:rPr>
+        <w:t>7</w:t>
+      </w:r>
+      <w:r>
+        <w:rPr>
+          <w:rFonts w:ascii="宋体" w:eastAsia="宋体" w:hAnsi="宋体"/>
           <w:sz w:val="22"/>
           <w:szCs w:val="24"/>
         </w:rPr>
@@ -979,350 +1065,15 @@
           <w:sz w:val="22"/>
           <w:szCs w:val="24"/>
         </w:rPr>
-        <w:t>已</w:t>
-      </w:r>
-      <w:r>
-        <w:rPr>
-          <w:rFonts w:ascii="宋体" w:eastAsia="宋体" w:hAnsi="宋体" w:hint="eastAsia"/>
-          <w:sz w:val="22"/>
-          <w:szCs w:val="24"/>
-        </w:rPr>
-        <w:t>读游戏关卡通关指示列表页面：显示当前</w:t>
-      </w:r>
-      <w:r>
-        <w:rPr>
-          <w:rFonts w:ascii="宋体" w:eastAsia="宋体" w:hAnsi="宋体" w:hint="eastAsia"/>
-          <w:sz w:val="22"/>
-          <w:szCs w:val="24"/>
-        </w:rPr>
-        <w:t>已</w:t>
-      </w:r>
-      <w:r>
-        <w:rPr>
-          <w:rFonts w:ascii="宋体" w:eastAsia="宋体" w:hAnsi="宋体" w:hint="eastAsia"/>
-          <w:sz w:val="22"/>
-          <w:szCs w:val="24"/>
-        </w:rPr>
-        <w:t>读的通关指示列表</w:t>
-      </w:r>
-    </w:p>
-    <w:p>
-      <w:pPr>
-        <w:spacing w:line="360" w:lineRule="auto"/>
-        <w:ind w:firstLineChars="200" w:firstLine="440"/>
-        <w:rPr>
-          <w:rFonts w:ascii="宋体" w:eastAsia="宋体" w:hAnsi="宋体"/>
-          <w:sz w:val="22"/>
-          <w:szCs w:val="24"/>
-        </w:rPr>
-      </w:pPr>
-      <w:r>
-        <w:rPr>
-          <w:rFonts w:ascii="宋体" w:eastAsia="宋体" w:hAnsi="宋体"/>
-          <w:sz w:val="22"/>
-          <w:szCs w:val="24"/>
-        </w:rPr>
-        <w:t>6</w:t>
-      </w:r>
-      <w:r>
-        <w:rPr>
-          <w:rFonts w:ascii="宋体" w:eastAsia="宋体" w:hAnsi="宋体"/>
-          <w:sz w:val="22"/>
-          <w:szCs w:val="24"/>
-        </w:rPr>
-        <w:t>.</w:t>
-      </w:r>
-      <w:r>
-        <w:rPr>
-          <w:rFonts w:ascii="宋体" w:eastAsia="宋体" w:hAnsi="宋体" w:hint="eastAsia"/>
-          <w:sz w:val="22"/>
-          <w:szCs w:val="24"/>
-        </w:rPr>
-        <w:t>游戏关卡通关指示</w:t>
-      </w:r>
-      <w:r>
-        <w:rPr>
-          <w:rFonts w:ascii="宋体" w:eastAsia="宋体" w:hAnsi="宋体" w:hint="eastAsia"/>
-          <w:sz w:val="22"/>
-          <w:szCs w:val="24"/>
-        </w:rPr>
-        <w:t>详细情况介绍页面</w:t>
-      </w:r>
-      <w:r>
-        <w:rPr>
-          <w:rFonts w:ascii="宋体" w:eastAsia="宋体" w:hAnsi="宋体" w:hint="eastAsia"/>
-          <w:sz w:val="22"/>
-          <w:szCs w:val="24"/>
-        </w:rPr>
-        <w:t>：显示当前通关指示的详细信息</w:t>
-      </w:r>
-    </w:p>
-    <w:p>
-      <w:pPr>
-        <w:spacing w:line="360" w:lineRule="auto"/>
-        <w:ind w:firstLineChars="200" w:firstLine="440"/>
-        <w:rPr>
-          <w:rFonts w:ascii="宋体" w:eastAsia="宋体" w:hAnsi="宋体"/>
-          <w:sz w:val="22"/>
-          <w:szCs w:val="24"/>
-        </w:rPr>
-      </w:pPr>
-      <w:r>
-        <w:rPr>
-          <w:rFonts w:ascii="宋体" w:eastAsia="宋体" w:hAnsi="宋体"/>
-          <w:sz w:val="22"/>
-          <w:szCs w:val="24"/>
-        </w:rPr>
-        <w:t>7</w:t>
-      </w:r>
-      <w:r>
-        <w:rPr>
-          <w:rFonts w:ascii="宋体" w:eastAsia="宋体" w:hAnsi="宋体"/>
-          <w:sz w:val="22"/>
-          <w:szCs w:val="24"/>
-        </w:rPr>
-        <w:t>.</w:t>
-      </w:r>
-      <w:r>
-        <w:rPr>
-          <w:rFonts w:ascii="宋体" w:eastAsia="宋体" w:hAnsi="宋体" w:hint="eastAsia"/>
-          <w:sz w:val="22"/>
-          <w:szCs w:val="24"/>
-        </w:rPr>
-        <w:t>游戏关卡</w:t>
-      </w:r>
-      <w:r>
-        <w:rPr>
-          <w:rFonts w:ascii="宋体" w:eastAsia="宋体" w:hAnsi="宋体" w:hint="eastAsia"/>
-          <w:sz w:val="22"/>
-          <w:szCs w:val="24"/>
-        </w:rPr>
-        <w:t>通关指示</w:t>
-      </w:r>
-      <w:r>
-        <w:rPr>
-          <w:rFonts w:ascii="宋体" w:eastAsia="宋体" w:hAnsi="宋体" w:hint="eastAsia"/>
-          <w:sz w:val="22"/>
-          <w:szCs w:val="24"/>
-        </w:rPr>
-        <w:t>展示</w:t>
-      </w:r>
-      <w:r>
-        <w:rPr>
-          <w:rFonts w:ascii="宋体" w:eastAsia="宋体" w:hAnsi="宋体" w:hint="eastAsia"/>
-          <w:sz w:val="22"/>
-          <w:szCs w:val="24"/>
-        </w:rPr>
-        <w:t>页面</w:t>
-      </w:r>
-      <w:r>
-        <w:rPr>
-          <w:rFonts w:ascii="宋体" w:eastAsia="宋体" w:hAnsi="宋体" w:hint="eastAsia"/>
-          <w:sz w:val="22"/>
-          <w:szCs w:val="24"/>
-        </w:rPr>
-        <w:t>：显示当前通关指示内容（仅未读指示有此页面）</w:t>
-      </w:r>
-    </w:p>
-    <w:p>
-      <w:pPr>
-        <w:spacing w:line="360" w:lineRule="auto"/>
-        <w:ind w:firstLineChars="200" w:firstLine="440"/>
-        <w:rPr>
-          <w:rFonts w:ascii="宋体" w:eastAsia="宋体" w:hAnsi="宋体" w:hint="eastAsia"/>
-          <w:sz w:val="22"/>
-          <w:szCs w:val="24"/>
-        </w:rPr>
-      </w:pPr>
-      <w:r>
-        <w:rPr>
-          <w:rFonts w:ascii="宋体" w:eastAsia="宋体" w:hAnsi="宋体"/>
-          <w:sz w:val="22"/>
-          <w:szCs w:val="24"/>
-        </w:rPr>
-        <w:t>8</w:t>
-      </w:r>
-      <w:r>
-        <w:rPr>
-          <w:rFonts w:ascii="宋体" w:eastAsia="宋体" w:hAnsi="宋体"/>
-          <w:sz w:val="22"/>
-          <w:szCs w:val="24"/>
-        </w:rPr>
-        <w:t>.</w:t>
-      </w:r>
-      <w:r>
-        <w:rPr>
-          <w:rFonts w:ascii="宋体" w:eastAsia="宋体" w:hAnsi="宋体" w:hint="eastAsia"/>
-          <w:sz w:val="22"/>
-          <w:szCs w:val="24"/>
-        </w:rPr>
-        <w:t>游戏关卡通关指示读后感</w:t>
-      </w:r>
-      <w:r>
-        <w:rPr>
-          <w:rFonts w:ascii="宋体" w:eastAsia="宋体" w:hAnsi="宋体" w:hint="eastAsia"/>
-          <w:sz w:val="22"/>
-          <w:szCs w:val="24"/>
-        </w:rPr>
-        <w:t>展示</w:t>
-      </w:r>
-      <w:r>
-        <w:rPr>
-          <w:rFonts w:ascii="宋体" w:eastAsia="宋体" w:hAnsi="宋体" w:hint="eastAsia"/>
-          <w:sz w:val="22"/>
-          <w:szCs w:val="24"/>
-        </w:rPr>
-        <w:t>页面：显示当前通关指示</w:t>
-      </w:r>
-      <w:r>
-        <w:rPr>
-          <w:rFonts w:ascii="宋体" w:eastAsia="宋体" w:hAnsi="宋体" w:hint="eastAsia"/>
-          <w:sz w:val="22"/>
-          <w:szCs w:val="24"/>
-        </w:rPr>
-        <w:t>输入的读后感</w:t>
-      </w:r>
-      <w:r>
-        <w:rPr>
-          <w:rFonts w:ascii="宋体" w:eastAsia="宋体" w:hAnsi="宋体" w:hint="eastAsia"/>
-          <w:sz w:val="22"/>
-          <w:szCs w:val="24"/>
-        </w:rPr>
-        <w:t>内容（仅</w:t>
-      </w:r>
-      <w:r>
-        <w:rPr>
-          <w:rFonts w:ascii="宋体" w:eastAsia="宋体" w:hAnsi="宋体" w:hint="eastAsia"/>
-          <w:sz w:val="22"/>
-          <w:szCs w:val="24"/>
-        </w:rPr>
-        <w:t>已</w:t>
-      </w:r>
-      <w:r>
-        <w:rPr>
-          <w:rFonts w:ascii="宋体" w:eastAsia="宋体" w:hAnsi="宋体" w:hint="eastAsia"/>
-          <w:sz w:val="22"/>
-          <w:szCs w:val="24"/>
-        </w:rPr>
-        <w:t>读指示有此页面）</w:t>
-      </w:r>
-    </w:p>
-    <w:p>
-      <w:pPr>
-        <w:spacing w:line="360" w:lineRule="auto"/>
-        <w:ind w:firstLineChars="200" w:firstLine="440"/>
-        <w:rPr>
-          <w:rFonts w:ascii="宋体" w:eastAsia="宋体" w:hAnsi="宋体"/>
-          <w:sz w:val="22"/>
-          <w:szCs w:val="24"/>
-        </w:rPr>
-      </w:pPr>
-      <w:r>
-        <w:rPr>
-          <w:rFonts w:ascii="宋体" w:eastAsia="宋体" w:hAnsi="宋体"/>
-          <w:sz w:val="22"/>
-          <w:szCs w:val="24"/>
-        </w:rPr>
-        <w:t>9</w:t>
-      </w:r>
-      <w:r>
-        <w:rPr>
-          <w:rFonts w:ascii="宋体" w:eastAsia="宋体" w:hAnsi="宋体"/>
-          <w:sz w:val="22"/>
-          <w:szCs w:val="24"/>
-        </w:rPr>
-        <w:t>.</w:t>
-      </w:r>
-      <w:r>
-        <w:rPr>
-          <w:rFonts w:ascii="宋体" w:eastAsia="宋体" w:hAnsi="宋体" w:hint="eastAsia"/>
-          <w:sz w:val="22"/>
-          <w:szCs w:val="24"/>
-        </w:rPr>
-        <w:t>游戏关卡</w:t>
-      </w:r>
-      <w:r>
-        <w:rPr>
-          <w:rFonts w:ascii="宋体" w:eastAsia="宋体" w:hAnsi="宋体" w:hint="eastAsia"/>
-          <w:sz w:val="22"/>
-          <w:szCs w:val="24"/>
-        </w:rPr>
-        <w:t>通关指示</w:t>
-      </w:r>
-      <w:r>
-        <w:rPr>
-          <w:rFonts w:ascii="宋体" w:eastAsia="宋体" w:hAnsi="宋体" w:hint="eastAsia"/>
-          <w:sz w:val="22"/>
-          <w:szCs w:val="24"/>
-        </w:rPr>
-        <w:t>读后感输入页面</w:t>
-      </w:r>
-      <w:r>
-        <w:rPr>
-          <w:rFonts w:ascii="宋体" w:eastAsia="宋体" w:hAnsi="宋体" w:hint="eastAsia"/>
-          <w:sz w:val="22"/>
-          <w:szCs w:val="24"/>
-        </w:rPr>
-        <w:t>：对当前指示书进行读后感输入</w:t>
-      </w:r>
-    </w:p>
-    <w:p>
-      <w:pPr>
-        <w:spacing w:line="360" w:lineRule="auto"/>
-        <w:ind w:firstLineChars="200" w:firstLine="440"/>
-        <w:rPr>
-          <w:rFonts w:ascii="宋体" w:eastAsia="宋体" w:hAnsi="宋体" w:hint="eastAsia"/>
-          <w:sz w:val="22"/>
-          <w:szCs w:val="24"/>
-        </w:rPr>
-      </w:pPr>
-      <w:r>
-        <w:rPr>
-          <w:rFonts w:ascii="宋体" w:eastAsia="宋体" w:hAnsi="宋体"/>
-          <w:sz w:val="22"/>
-          <w:szCs w:val="24"/>
-        </w:rPr>
-        <w:t>10</w:t>
-      </w:r>
-      <w:r>
-        <w:rPr>
-          <w:rFonts w:ascii="宋体" w:eastAsia="宋体" w:hAnsi="宋体"/>
-          <w:sz w:val="22"/>
-          <w:szCs w:val="24"/>
-        </w:rPr>
-        <w:t>.</w:t>
-      </w:r>
-      <w:r>
-        <w:rPr>
-          <w:rFonts w:ascii="宋体" w:eastAsia="宋体" w:hAnsi="宋体" w:hint="eastAsia"/>
-          <w:sz w:val="22"/>
-          <w:szCs w:val="24"/>
-        </w:rPr>
-        <w:t>游戏关卡</w:t>
-      </w:r>
-      <w:r>
-        <w:rPr>
-          <w:rFonts w:ascii="宋体" w:eastAsia="宋体" w:hAnsi="宋体" w:hint="eastAsia"/>
-          <w:sz w:val="22"/>
-          <w:szCs w:val="24"/>
-        </w:rPr>
-        <w:t>通关指示</w:t>
-      </w:r>
-      <w:r>
-        <w:rPr>
-          <w:rFonts w:ascii="宋体" w:eastAsia="宋体" w:hAnsi="宋体" w:hint="eastAsia"/>
-          <w:sz w:val="22"/>
-          <w:szCs w:val="24"/>
-        </w:rPr>
-        <w:t>阅读完毕跳转界面</w:t>
-      </w:r>
-      <w:r>
-        <w:rPr>
-          <w:rFonts w:ascii="宋体" w:eastAsia="宋体" w:hAnsi="宋体" w:hint="eastAsia"/>
-          <w:sz w:val="22"/>
-          <w:szCs w:val="24"/>
-        </w:rPr>
-        <w:t>：提示指示书已阅读完毕</w:t>
+        <w:t>注册界面</w:t>
+      </w:r>
+      <w:r>
+        <w:rPr>
+          <w:rFonts w:ascii="宋体" w:eastAsia="宋体" w:hAnsi="宋体" w:hint="eastAsia"/>
+          <w:sz w:val="22"/>
+          <w:szCs w:val="24"/>
+        </w:rPr>
+        <w:t>，用于注册用户信息</w:t>
       </w:r>
     </w:p>
     <w:p>
@@ -1344,8 +1095,191 @@
           <w:sz w:val="28"/>
           <w:szCs w:val="32"/>
         </w:rPr>
+        <w:t>三、服务端</w:t>
+      </w:r>
+    </w:p>
+    <w:p>
+      <w:pPr>
+        <w:spacing w:line="360" w:lineRule="auto"/>
+        <w:ind w:firstLineChars="200" w:firstLine="482"/>
+        <w:rPr>
+          <w:rFonts w:ascii="宋体" w:eastAsia="宋体" w:hAnsi="宋体"/>
+          <w:b/>
+          <w:bCs/>
+          <w:sz w:val="24"/>
+          <w:szCs w:val="28"/>
+        </w:rPr>
+      </w:pPr>
+      <w:r>
+        <w:rPr>
+          <w:rFonts w:ascii="宋体" w:eastAsia="宋体" w:hAnsi="宋体"/>
+          <w:b/>
+          <w:bCs/>
+          <w:sz w:val="24"/>
+          <w:szCs w:val="28"/>
+        </w:rPr>
+        <w:fldChar w:fldCharType="begin"/>
+      </w:r>
+      <w:r>
+        <w:rPr>
+          <w:rFonts w:ascii="宋体" w:eastAsia="宋体" w:hAnsi="宋体"/>
+          <w:b/>
+          <w:bCs/>
+          <w:sz w:val="24"/>
+          <w:szCs w:val="28"/>
+        </w:rPr>
+        <w:instrText xml:space="preserve"> </w:instrText>
+      </w:r>
+      <w:r>
+        <w:rPr>
+          <w:rFonts w:ascii="宋体" w:eastAsia="宋体" w:hAnsi="宋体" w:hint="eastAsia"/>
+          <w:b/>
+          <w:bCs/>
+          <w:sz w:val="24"/>
+          <w:szCs w:val="28"/>
+        </w:rPr>
+        <w:instrText>= 1 \* GB2</w:instrText>
+      </w:r>
+      <w:r>
+        <w:rPr>
+          <w:rFonts w:ascii="宋体" w:eastAsia="宋体" w:hAnsi="宋体"/>
+          <w:b/>
+          <w:bCs/>
+          <w:sz w:val="24"/>
+          <w:szCs w:val="28"/>
+        </w:rPr>
+        <w:instrText xml:space="preserve"> </w:instrText>
+      </w:r>
+      <w:r>
+        <w:rPr>
+          <w:rFonts w:ascii="宋体" w:eastAsia="宋体" w:hAnsi="宋体"/>
+          <w:b/>
+          <w:bCs/>
+          <w:sz w:val="24"/>
+          <w:szCs w:val="28"/>
+        </w:rPr>
+        <w:fldChar w:fldCharType="separate"/>
+      </w:r>
+      <w:r>
+        <w:rPr>
+          <w:rFonts w:ascii="宋体" w:eastAsia="宋体" w:hAnsi="宋体" w:hint="eastAsia"/>
+          <w:b/>
+          <w:bCs/>
+          <w:noProof/>
+          <w:sz w:val="24"/>
+          <w:szCs w:val="28"/>
+        </w:rPr>
+        <w:t>⑴</w:t>
+      </w:r>
+      <w:r>
+        <w:rPr>
+          <w:rFonts w:ascii="宋体" w:eastAsia="宋体" w:hAnsi="宋体"/>
+          <w:b/>
+          <w:bCs/>
+          <w:sz w:val="24"/>
+          <w:szCs w:val="28"/>
+        </w:rPr>
+        <w:fldChar w:fldCharType="end"/>
+      </w:r>
+      <w:r>
+        <w:rPr>
+          <w:rFonts w:ascii="宋体" w:eastAsia="宋体" w:hAnsi="宋体" w:hint="eastAsia"/>
+          <w:b/>
+          <w:bCs/>
+          <w:sz w:val="24"/>
+          <w:szCs w:val="28"/>
+        </w:rPr>
+        <w:t>服务端功能需求</w:t>
+      </w:r>
+    </w:p>
+    <w:p>
+      <w:pPr>
+        <w:spacing w:line="360" w:lineRule="auto"/>
+        <w:ind w:firstLineChars="200" w:firstLine="440"/>
+        <w:rPr>
+          <w:rFonts w:ascii="宋体" w:eastAsia="宋体" w:hAnsi="宋体"/>
+          <w:sz w:val="22"/>
+          <w:szCs w:val="24"/>
+        </w:rPr>
+      </w:pPr>
+      <w:r>
+        <w:rPr>
+          <w:rFonts w:ascii="宋体" w:eastAsia="宋体" w:hAnsi="宋体" w:hint="eastAsia"/>
+          <w:sz w:val="22"/>
+          <w:szCs w:val="24"/>
+        </w:rPr>
         <w:lastRenderedPageBreak/>
-        <w:t>三、服务端</w:t>
+        <w:t>1</w:t>
+      </w:r>
+      <w:r>
+        <w:rPr>
+          <w:rFonts w:ascii="宋体" w:eastAsia="宋体" w:hAnsi="宋体"/>
+          <w:sz w:val="22"/>
+          <w:szCs w:val="24"/>
+        </w:rPr>
+        <w:t>.</w:t>
+      </w:r>
+      <w:r>
+        <w:rPr>
+          <w:rFonts w:ascii="宋体" w:eastAsia="宋体" w:hAnsi="宋体" w:hint="eastAsia"/>
+          <w:sz w:val="22"/>
+          <w:szCs w:val="24"/>
+        </w:rPr>
+        <w:t>服务端接受可信的客户端注册</w:t>
+      </w:r>
+    </w:p>
+    <w:p>
+      <w:pPr>
+        <w:spacing w:line="360" w:lineRule="auto"/>
+        <w:ind w:firstLineChars="200" w:firstLine="440"/>
+        <w:rPr>
+          <w:rFonts w:ascii="宋体" w:eastAsia="宋体" w:hAnsi="宋体"/>
+          <w:sz w:val="22"/>
+          <w:szCs w:val="24"/>
+        </w:rPr>
+      </w:pPr>
+      <w:r>
+        <w:rPr>
+          <w:rFonts w:ascii="宋体" w:eastAsia="宋体" w:hAnsi="宋体" w:hint="eastAsia"/>
+          <w:sz w:val="22"/>
+          <w:szCs w:val="24"/>
+        </w:rPr>
+        <w:t>2.服务端验证登录信息和接受可信客户端的用户注册</w:t>
+      </w:r>
+    </w:p>
+    <w:p>
+      <w:pPr>
+        <w:spacing w:line="360" w:lineRule="auto"/>
+        <w:ind w:firstLineChars="200" w:firstLine="440"/>
+        <w:rPr>
+          <w:rFonts w:ascii="宋体" w:eastAsia="宋体" w:hAnsi="宋体"/>
+          <w:sz w:val="22"/>
+          <w:szCs w:val="24"/>
+        </w:rPr>
+      </w:pPr>
+      <w:r>
+        <w:rPr>
+          <w:rFonts w:ascii="宋体" w:eastAsia="宋体" w:hAnsi="宋体" w:hint="eastAsia"/>
+          <w:sz w:val="22"/>
+          <w:szCs w:val="24"/>
+        </w:rPr>
+        <w:t>3</w:t>
+      </w:r>
+      <w:r>
+        <w:rPr>
+          <w:rFonts w:ascii="宋体" w:eastAsia="宋体" w:hAnsi="宋体"/>
+          <w:sz w:val="22"/>
+          <w:szCs w:val="24"/>
+        </w:rPr>
+        <w:t>.</w:t>
+      </w:r>
+      <w:r>
+        <w:rPr>
+          <w:rFonts w:ascii="宋体" w:eastAsia="宋体" w:hAnsi="宋体" w:hint="eastAsia"/>
+          <w:sz w:val="22"/>
+          <w:szCs w:val="24"/>
+        </w:rPr>
+        <w:t>服务端可以编辑通关指示并下发到指定客户端</w:t>
       </w:r>
     </w:p>
     <w:p>
@@ -1388,7 +1322,7 @@
           <w:sz w:val="24"/>
           <w:szCs w:val="28"/>
         </w:rPr>
-        <w:instrText>= 1 \* GB2</w:instrText>
+        <w:instrText>= 2 \* GB2</w:instrText>
       </w:r>
       <w:r>
         <w:rPr>
@@ -1419,7 +1353,7 @@
           <w:sz w:val="24"/>
           <w:szCs w:val="28"/>
         </w:rPr>
-        <w:t>⑴</w:t>
+        <w:t>⑵</w:t>
       </w:r>
       <w:r>
         <w:rPr>
@@ -1439,7 +1373,7 @@
           <w:sz w:val="24"/>
           <w:szCs w:val="28"/>
         </w:rPr>
-        <w:t>服务端功能需求</w:t>
+        <w:t>服务端状态栏描述</w:t>
       </w:r>
     </w:p>
     <w:p>
@@ -1458,6 +1392,119 @@
           <w:sz w:val="22"/>
           <w:szCs w:val="24"/>
         </w:rPr>
+        <w:t>无状态栏</w:t>
+      </w:r>
+    </w:p>
+    <w:p>
+      <w:pPr>
+        <w:spacing w:line="360" w:lineRule="auto"/>
+        <w:ind w:firstLineChars="200" w:firstLine="482"/>
+        <w:rPr>
+          <w:rFonts w:ascii="宋体" w:eastAsia="宋体" w:hAnsi="宋体"/>
+          <w:b/>
+          <w:bCs/>
+          <w:sz w:val="24"/>
+          <w:szCs w:val="28"/>
+        </w:rPr>
+      </w:pPr>
+      <w:r>
+        <w:rPr>
+          <w:rFonts w:ascii="宋体" w:eastAsia="宋体" w:hAnsi="宋体"/>
+          <w:b/>
+          <w:bCs/>
+          <w:sz w:val="24"/>
+          <w:szCs w:val="28"/>
+        </w:rPr>
+        <w:fldChar w:fldCharType="begin"/>
+      </w:r>
+      <w:r>
+        <w:rPr>
+          <w:rFonts w:ascii="宋体" w:eastAsia="宋体" w:hAnsi="宋体"/>
+          <w:b/>
+          <w:bCs/>
+          <w:sz w:val="24"/>
+          <w:szCs w:val="28"/>
+        </w:rPr>
+        <w:instrText xml:space="preserve"> </w:instrText>
+      </w:r>
+      <w:r>
+        <w:rPr>
+          <w:rFonts w:ascii="宋体" w:eastAsia="宋体" w:hAnsi="宋体" w:hint="eastAsia"/>
+          <w:b/>
+          <w:bCs/>
+          <w:sz w:val="24"/>
+          <w:szCs w:val="28"/>
+        </w:rPr>
+        <w:instrText>= 3 \* GB2</w:instrText>
+      </w:r>
+      <w:r>
+        <w:rPr>
+          <w:rFonts w:ascii="宋体" w:eastAsia="宋体" w:hAnsi="宋体"/>
+          <w:b/>
+          <w:bCs/>
+          <w:sz w:val="24"/>
+          <w:szCs w:val="28"/>
+        </w:rPr>
+        <w:instrText xml:space="preserve"> </w:instrText>
+      </w:r>
+      <w:r>
+        <w:rPr>
+          <w:rFonts w:ascii="宋体" w:eastAsia="宋体" w:hAnsi="宋体"/>
+          <w:b/>
+          <w:bCs/>
+          <w:sz w:val="24"/>
+          <w:szCs w:val="28"/>
+        </w:rPr>
+        <w:fldChar w:fldCharType="separate"/>
+      </w:r>
+      <w:r>
+        <w:rPr>
+          <w:rFonts w:ascii="宋体" w:eastAsia="宋体" w:hAnsi="宋体" w:hint="eastAsia"/>
+          <w:b/>
+          <w:bCs/>
+          <w:noProof/>
+          <w:sz w:val="24"/>
+          <w:szCs w:val="28"/>
+        </w:rPr>
+        <w:t>⑶</w:t>
+      </w:r>
+      <w:r>
+        <w:rPr>
+          <w:rFonts w:ascii="宋体" w:eastAsia="宋体" w:hAnsi="宋体"/>
+          <w:b/>
+          <w:bCs/>
+          <w:sz w:val="24"/>
+          <w:szCs w:val="28"/>
+        </w:rPr>
+        <w:fldChar w:fldCharType="end"/>
+      </w:r>
+      <w:r>
+        <w:rPr>
+          <w:rFonts w:ascii="宋体" w:eastAsia="宋体" w:hAnsi="宋体" w:hint="eastAsia"/>
+          <w:b/>
+          <w:bCs/>
+          <w:sz w:val="24"/>
+          <w:szCs w:val="28"/>
+        </w:rPr>
+        <w:t>服务端页面描述</w:t>
+      </w:r>
+    </w:p>
+    <w:p>
+      <w:pPr>
+        <w:spacing w:line="360" w:lineRule="auto"/>
+        <w:ind w:firstLineChars="200" w:firstLine="440"/>
+        <w:rPr>
+          <w:rFonts w:ascii="宋体" w:eastAsia="宋体" w:hAnsi="宋体"/>
+          <w:sz w:val="22"/>
+          <w:szCs w:val="24"/>
+        </w:rPr>
+      </w:pPr>
+      <w:r>
+        <w:rPr>
+          <w:rFonts w:ascii="宋体" w:eastAsia="宋体" w:hAnsi="宋体" w:hint="eastAsia"/>
+          <w:sz w:val="22"/>
+          <w:szCs w:val="24"/>
+        </w:rPr>
         <w:t>1</w:t>
       </w:r>
       <w:r>
@@ -1474,25 +1521,7 @@
           <w:sz w:val="22"/>
           <w:szCs w:val="24"/>
         </w:rPr>
-        <w:t>服务</w:t>
-      </w:r>
-      <w:proofErr w:type="gramStart"/>
-      <w:r>
-        <w:rPr>
-          <w:rFonts w:ascii="宋体" w:eastAsia="宋体" w:hAnsi="宋体" w:hint="eastAsia"/>
-          <w:sz w:val="22"/>
-          <w:szCs w:val="24"/>
-        </w:rPr>
-        <w:t>端接受</w:t>
-      </w:r>
-      <w:proofErr w:type="gramEnd"/>
-      <w:r>
-        <w:rPr>
-          <w:rFonts w:ascii="宋体" w:eastAsia="宋体" w:hAnsi="宋体" w:hint="eastAsia"/>
-          <w:sz w:val="22"/>
-          <w:szCs w:val="24"/>
-        </w:rPr>
-        <w:t>可信的客户端注册</w:t>
+        <w:t>主页面：显示通关指示列表编辑界面及下发选项，和下发按钮</w:t>
       </w:r>
     </w:p>
     <w:p>
@@ -1511,7 +1540,23 @@
           <w:sz w:val="22"/>
           <w:szCs w:val="24"/>
         </w:rPr>
-        <w:t>2.服务端验证登录信息和接受可信客户端的用户注册</w:t>
+        <w:t>2</w:t>
+      </w:r>
+      <w:r>
+        <w:rPr>
+          <w:rFonts w:ascii="宋体" w:eastAsia="宋体" w:hAnsi="宋体"/>
+          <w:sz w:val="22"/>
+          <w:szCs w:val="24"/>
+        </w:rPr>
+        <w:t>.</w:t>
+      </w:r>
+      <w:r>
+        <w:rPr>
+          <w:rFonts w:ascii="宋体" w:eastAsia="宋体" w:hAnsi="宋体" w:hint="eastAsia"/>
+          <w:sz w:val="22"/>
+          <w:szCs w:val="24"/>
+        </w:rPr>
+        <w:t>用户查询页面：显示所有注册过的用户信息</w:t>
       </w:r>
     </w:p>
     <w:p>
@@ -1520,318 +1565,6 @@
         <w:ind w:firstLineChars="200" w:firstLine="440"/>
         <w:rPr>
           <w:rFonts w:ascii="宋体" w:eastAsia="宋体" w:hAnsi="宋体"/>
-          <w:sz w:val="22"/>
-          <w:szCs w:val="24"/>
-        </w:rPr>
-      </w:pPr>
-      <w:r>
-        <w:rPr>
-          <w:rFonts w:ascii="宋体" w:eastAsia="宋体" w:hAnsi="宋体" w:hint="eastAsia"/>
-          <w:sz w:val="22"/>
-          <w:szCs w:val="24"/>
-        </w:rPr>
-        <w:t>3</w:t>
-      </w:r>
-      <w:r>
-        <w:rPr>
-          <w:rFonts w:ascii="宋体" w:eastAsia="宋体" w:hAnsi="宋体"/>
-          <w:sz w:val="22"/>
-          <w:szCs w:val="24"/>
-        </w:rPr>
-        <w:t>.</w:t>
-      </w:r>
-      <w:r>
-        <w:rPr>
-          <w:rFonts w:ascii="宋体" w:eastAsia="宋体" w:hAnsi="宋体" w:hint="eastAsia"/>
-          <w:sz w:val="22"/>
-          <w:szCs w:val="24"/>
-        </w:rPr>
-        <w:t>服务端可以编辑通关指示并下发到指定客户端</w:t>
-      </w:r>
-    </w:p>
-    <w:p>
-      <w:pPr>
-        <w:spacing w:line="360" w:lineRule="auto"/>
-        <w:ind w:firstLineChars="200" w:firstLine="482"/>
-        <w:rPr>
-          <w:rFonts w:ascii="宋体" w:eastAsia="宋体" w:hAnsi="宋体"/>
-          <w:b/>
-          <w:bCs/>
-          <w:sz w:val="24"/>
-          <w:szCs w:val="28"/>
-        </w:rPr>
-      </w:pPr>
-      <w:r>
-        <w:rPr>
-          <w:rFonts w:ascii="宋体" w:eastAsia="宋体" w:hAnsi="宋体"/>
-          <w:b/>
-          <w:bCs/>
-          <w:sz w:val="24"/>
-          <w:szCs w:val="28"/>
-        </w:rPr>
-        <w:fldChar w:fldCharType="begin"/>
-      </w:r>
-      <w:r>
-        <w:rPr>
-          <w:rFonts w:ascii="宋体" w:eastAsia="宋体" w:hAnsi="宋体"/>
-          <w:b/>
-          <w:bCs/>
-          <w:sz w:val="24"/>
-          <w:szCs w:val="28"/>
-        </w:rPr>
-        <w:instrText xml:space="preserve"> </w:instrText>
-      </w:r>
-      <w:r>
-        <w:rPr>
-          <w:rFonts w:ascii="宋体" w:eastAsia="宋体" w:hAnsi="宋体" w:hint="eastAsia"/>
-          <w:b/>
-          <w:bCs/>
-          <w:sz w:val="24"/>
-          <w:szCs w:val="28"/>
-        </w:rPr>
-        <w:instrText>= 2 \* GB2</w:instrText>
-      </w:r>
-      <w:r>
-        <w:rPr>
-          <w:rFonts w:ascii="宋体" w:eastAsia="宋体" w:hAnsi="宋体"/>
-          <w:b/>
-          <w:bCs/>
-          <w:sz w:val="24"/>
-          <w:szCs w:val="28"/>
-        </w:rPr>
-        <w:instrText xml:space="preserve"> </w:instrText>
-      </w:r>
-      <w:r>
-        <w:rPr>
-          <w:rFonts w:ascii="宋体" w:eastAsia="宋体" w:hAnsi="宋体"/>
-          <w:b/>
-          <w:bCs/>
-          <w:sz w:val="24"/>
-          <w:szCs w:val="28"/>
-        </w:rPr>
-        <w:fldChar w:fldCharType="separate"/>
-      </w:r>
-      <w:r>
-        <w:rPr>
-          <w:rFonts w:ascii="宋体" w:eastAsia="宋体" w:hAnsi="宋体" w:hint="eastAsia"/>
-          <w:b/>
-          <w:bCs/>
-          <w:noProof/>
-          <w:sz w:val="24"/>
-          <w:szCs w:val="28"/>
-        </w:rPr>
-        <w:t>⑵</w:t>
-      </w:r>
-      <w:r>
-        <w:rPr>
-          <w:rFonts w:ascii="宋体" w:eastAsia="宋体" w:hAnsi="宋体"/>
-          <w:b/>
-          <w:bCs/>
-          <w:sz w:val="24"/>
-          <w:szCs w:val="28"/>
-        </w:rPr>
-        <w:fldChar w:fldCharType="end"/>
-      </w:r>
-      <w:r>
-        <w:rPr>
-          <w:rFonts w:ascii="宋体" w:eastAsia="宋体" w:hAnsi="宋体" w:hint="eastAsia"/>
-          <w:b/>
-          <w:bCs/>
-          <w:sz w:val="24"/>
-          <w:szCs w:val="28"/>
-        </w:rPr>
-        <w:t>服务端状态栏描述</w:t>
-      </w:r>
-    </w:p>
-    <w:p>
-      <w:pPr>
-        <w:spacing w:line="360" w:lineRule="auto"/>
-        <w:ind w:firstLineChars="200" w:firstLine="440"/>
-        <w:rPr>
-          <w:rFonts w:ascii="宋体" w:eastAsia="宋体" w:hAnsi="宋体"/>
-          <w:sz w:val="22"/>
-          <w:szCs w:val="24"/>
-        </w:rPr>
-      </w:pPr>
-      <w:r>
-        <w:rPr>
-          <w:rFonts w:ascii="宋体" w:eastAsia="宋体" w:hAnsi="宋体" w:hint="eastAsia"/>
-          <w:sz w:val="22"/>
-          <w:szCs w:val="24"/>
-        </w:rPr>
-        <w:t>无状态栏</w:t>
-      </w:r>
-    </w:p>
-    <w:p>
-      <w:pPr>
-        <w:spacing w:line="360" w:lineRule="auto"/>
-        <w:ind w:firstLineChars="200" w:firstLine="482"/>
-        <w:rPr>
-          <w:rFonts w:ascii="宋体" w:eastAsia="宋体" w:hAnsi="宋体"/>
-          <w:b/>
-          <w:bCs/>
-          <w:sz w:val="24"/>
-          <w:szCs w:val="28"/>
-        </w:rPr>
-      </w:pPr>
-      <w:r>
-        <w:rPr>
-          <w:rFonts w:ascii="宋体" w:eastAsia="宋体" w:hAnsi="宋体"/>
-          <w:b/>
-          <w:bCs/>
-          <w:sz w:val="24"/>
-          <w:szCs w:val="28"/>
-        </w:rPr>
-        <w:fldChar w:fldCharType="begin"/>
-      </w:r>
-      <w:r>
-        <w:rPr>
-          <w:rFonts w:ascii="宋体" w:eastAsia="宋体" w:hAnsi="宋体"/>
-          <w:b/>
-          <w:bCs/>
-          <w:sz w:val="24"/>
-          <w:szCs w:val="28"/>
-        </w:rPr>
-        <w:instrText xml:space="preserve"> </w:instrText>
-      </w:r>
-      <w:r>
-        <w:rPr>
-          <w:rFonts w:ascii="宋体" w:eastAsia="宋体" w:hAnsi="宋体" w:hint="eastAsia"/>
-          <w:b/>
-          <w:bCs/>
-          <w:sz w:val="24"/>
-          <w:szCs w:val="28"/>
-        </w:rPr>
-        <w:instrText>= 3 \* GB2</w:instrText>
-      </w:r>
-      <w:r>
-        <w:rPr>
-          <w:rFonts w:ascii="宋体" w:eastAsia="宋体" w:hAnsi="宋体"/>
-          <w:b/>
-          <w:bCs/>
-          <w:sz w:val="24"/>
-          <w:szCs w:val="28"/>
-        </w:rPr>
-        <w:instrText xml:space="preserve"> </w:instrText>
-      </w:r>
-      <w:r>
-        <w:rPr>
-          <w:rFonts w:ascii="宋体" w:eastAsia="宋体" w:hAnsi="宋体"/>
-          <w:b/>
-          <w:bCs/>
-          <w:sz w:val="24"/>
-          <w:szCs w:val="28"/>
-        </w:rPr>
-        <w:fldChar w:fldCharType="separate"/>
-      </w:r>
-      <w:r>
-        <w:rPr>
-          <w:rFonts w:ascii="宋体" w:eastAsia="宋体" w:hAnsi="宋体" w:hint="eastAsia"/>
-          <w:b/>
-          <w:bCs/>
-          <w:noProof/>
-          <w:sz w:val="24"/>
-          <w:szCs w:val="28"/>
-        </w:rPr>
-        <w:t>⑶</w:t>
-      </w:r>
-      <w:r>
-        <w:rPr>
-          <w:rFonts w:ascii="宋体" w:eastAsia="宋体" w:hAnsi="宋体"/>
-          <w:b/>
-          <w:bCs/>
-          <w:sz w:val="24"/>
-          <w:szCs w:val="28"/>
-        </w:rPr>
-        <w:fldChar w:fldCharType="end"/>
-      </w:r>
-      <w:r>
-        <w:rPr>
-          <w:rFonts w:ascii="宋体" w:eastAsia="宋体" w:hAnsi="宋体" w:hint="eastAsia"/>
-          <w:b/>
-          <w:bCs/>
-          <w:sz w:val="24"/>
-          <w:szCs w:val="28"/>
-        </w:rPr>
-        <w:t>服务端页面描述</w:t>
-      </w:r>
-    </w:p>
-    <w:p>
-      <w:pPr>
-        <w:spacing w:line="360" w:lineRule="auto"/>
-        <w:ind w:firstLineChars="200" w:firstLine="440"/>
-        <w:rPr>
-          <w:rFonts w:ascii="宋体" w:eastAsia="宋体" w:hAnsi="宋体"/>
-          <w:sz w:val="22"/>
-          <w:szCs w:val="24"/>
-        </w:rPr>
-      </w:pPr>
-      <w:r>
-        <w:rPr>
-          <w:rFonts w:ascii="宋体" w:eastAsia="宋体" w:hAnsi="宋体" w:hint="eastAsia"/>
-          <w:sz w:val="22"/>
-          <w:szCs w:val="24"/>
-        </w:rPr>
-        <w:t>1</w:t>
-      </w:r>
-      <w:r>
-        <w:rPr>
-          <w:rFonts w:ascii="宋体" w:eastAsia="宋体" w:hAnsi="宋体"/>
-          <w:sz w:val="22"/>
-          <w:szCs w:val="24"/>
-        </w:rPr>
-        <w:t>.</w:t>
-      </w:r>
-      <w:r>
-        <w:rPr>
-          <w:rFonts w:ascii="宋体" w:eastAsia="宋体" w:hAnsi="宋体" w:hint="eastAsia"/>
-          <w:sz w:val="22"/>
-          <w:szCs w:val="24"/>
-        </w:rPr>
-        <w:t>主页面：显示通关指示列表编辑界面及下发选项，和下发按钮</w:t>
-      </w:r>
-    </w:p>
-    <w:p>
-      <w:pPr>
-        <w:spacing w:line="360" w:lineRule="auto"/>
-        <w:ind w:firstLineChars="200" w:firstLine="440"/>
-        <w:rPr>
-          <w:rFonts w:ascii="宋体" w:eastAsia="宋体" w:hAnsi="宋体"/>
-          <w:sz w:val="22"/>
-          <w:szCs w:val="24"/>
-        </w:rPr>
-      </w:pPr>
-      <w:r>
-        <w:rPr>
-          <w:rFonts w:ascii="宋体" w:eastAsia="宋体" w:hAnsi="宋体" w:hint="eastAsia"/>
-          <w:sz w:val="22"/>
-          <w:szCs w:val="24"/>
-        </w:rPr>
-        <w:t>2</w:t>
-      </w:r>
-      <w:r>
-        <w:rPr>
-          <w:rFonts w:ascii="宋体" w:eastAsia="宋体" w:hAnsi="宋体"/>
-          <w:sz w:val="22"/>
-          <w:szCs w:val="24"/>
-        </w:rPr>
-        <w:t>.</w:t>
-      </w:r>
-      <w:r>
-        <w:rPr>
-          <w:rFonts w:ascii="宋体" w:eastAsia="宋体" w:hAnsi="宋体" w:hint="eastAsia"/>
-          <w:sz w:val="22"/>
-          <w:szCs w:val="24"/>
-        </w:rPr>
-        <w:t>用户查询页面：显示所有注册过的用户信息</w:t>
-      </w:r>
-    </w:p>
-    <w:p>
-      <w:pPr>
-        <w:spacing w:line="360" w:lineRule="auto"/>
-        <w:ind w:firstLineChars="200" w:firstLine="440"/>
-        <w:rPr>
-          <w:rFonts w:ascii="宋体" w:eastAsia="宋体" w:hAnsi="宋体" w:hint="eastAsia"/>
           <w:sz w:val="22"/>
           <w:szCs w:val="24"/>
         </w:rPr>
@@ -2639,6 +2372,7 @@
   <w:style w:type="character" w:default="1" w:styleId="a0">
     <w:name w:val="Default Paragraph Font"/>
     <w:uiPriority w:val="1"/>
+    <w:semiHidden/>
     <w:unhideWhenUsed/>
   </w:style>
   <w:style w:type="table" w:default="1" w:styleId="a1">

</xml_diff>